<commit_message>
Remove "rad" prefix from newer routines in PsychRadiometric
I added this to a number of routines to minimize possibility of name space collisions.  But, it really clashes with the rest of the PTB, where this style is not adopted.  And, the routines in question had long and very likely to be unique names in any case.

This may break code of people who started using these routines.  But, I don't think we've actually had a release since I added these and in any case it should be easy to fix with a mutli-file search and replace.    In the long run we will be happier not to have the prefix.

Signed-off-by: David Brainard <brainard@psych.upenn.edu>
</commit_message>
<xml_diff>
--- a/Psychtoolbox/PsychRadiometric/PsychAnsiZ136MPE/MPEByHand_580_2deg_100sec.docx
+++ b/Psychtoolbox/PsychRadiometric/PsychAnsiZ136MPE/MPEByHand_580_2deg_100sec.docx
@@ -118,19 +118,19 @@
     <w:p>
       <w:r>
         <w:tab/>
-        <w:t>Converts to radiance 31.3 mWatts/[cm2-sr] (cf. 31.3)</w:t>
-      </w:r>
-    </w:p>
-    <w:p>
-      <w:r>
-        <w:tab/>
-        <w:t>Converts to corneal irradiance 29.9 uWatts/cm2 (cf. 29.9)</w:t>
-      </w:r>
-    </w:p>
-    <w:p>
-      <w:r>
-        <w:tab/>
-        <w:t>Converts to total radiant power in the pupil of 0.00094 mW (cf. 0.00094)</w:t>
+        <w:t>Converts to iance 31.3 mWatts/[cm2-sr] (cf. 31.3)</w:t>
+      </w:r>
+    </w:p>
+    <w:p>
+      <w:r>
+        <w:tab/>
+        <w:t>Converts to corneal iriance 29.9 uWatts/cm2 (cf. 29.9)</w:t>
+      </w:r>
+    </w:p>
+    <w:p>
+      <w:r>
+        <w:tab/>
+        <w:t>Converts to total iant power in the pupil of 0.00094 mW (cf. 0.00094)</w:t>
       </w:r>
     </w:p>
     <w:p/>
@@ -196,7 +196,7 @@
     <w:p/>
     <w:p>
       <w:r>
-        <w:t>Size is 2 degrees -&gt; 34.9 mrad.</w:t>
+        <w:t>Size is 2 degrees -&gt; 34.9 m.</w:t>
       </w:r>
     </w:p>
     <w:p>
@@ -240,7 +240,7 @@
         <w:t>-1</w:t>
       </w:r>
       <w:r>
-        <w:t>] – integrated source radiance.</w:t>
+        <w:t>] – integrated source iance.</w:t>
       </w:r>
     </w:p>
     <w:p>
@@ -268,7 +268,7 @@
         <w:t>-1</w:t>
       </w:r>
       <w:r>
-        <w:t>] – integrated source radiance.</w:t>
+        <w:t>] – integrated source iance.</w:t>
       </w:r>
     </w:p>
     <w:p>
@@ -291,7 +291,7 @@
         <w:t>-1</w:t>
       </w:r>
       <w:r>
-        <w:t>] – source radiance</w:t>
+        <w:t>] – source iance</w:t>
       </w:r>
     </w:p>
     <w:p>
@@ -311,7 +311,7 @@
         <w:t xml:space="preserve"> </w:t>
       </w:r>
       <w:r>
-        <w:t>– corneal irradiance</w:t>
+        <w:t>– corneal iriance</w:t>
       </w:r>
     </w:p>
     <w:p>
@@ -387,7 +387,7 @@
         <w:t>-2</w:t>
       </w:r>
       <w:r>
-        <w:t xml:space="preserve"> – corneal irradiance</w:t>
+        <w:t xml:space="preserve"> – corneal iriance</w:t>
       </w:r>
     </w:p>
     <w:p>
@@ -412,7 +412,7 @@
         <w:t>-2</w:t>
       </w:r>
       <w:r>
-        <w:t xml:space="preserve"> – corneal irradiance</w:t>
+        <w:t xml:space="preserve"> – corneal iriance</w:t>
       </w:r>
     </w:p>
     <w:p/>
@@ -421,7 +421,7 @@
         <w:t>So, thermal limit applies</w:t>
       </w:r>
       <w:r>
-        <w:t>.  Convert corneal irradiance</w:t>
+        <w:t>.  Convert corneal iriance</w:t>
       </w:r>
       <w:r>
         <w:t xml:space="preserve"> to total power in pupil for a 2 mm pupil.  </w:t>
@@ -504,7 +504,7 @@
         <w:t xml:space="preserve"> </w:t>
       </w:r>
       <w:r>
-        <w:t>– corneal radiant exposure</w:t>
+        <w:t>– corneal iant exposure</w:t>
       </w:r>
     </w:p>
     <w:p>
@@ -518,7 +518,7 @@
         <w:t>-2</w:t>
       </w:r>
       <w:r>
-        <w:t xml:space="preserve"> – corneal irradiance</w:t>
+        <w:t xml:space="preserve"> – corneal iriance</w:t>
       </w:r>
     </w:p>
     <w:p/>
@@ -1415,7 +1415,7 @@
         <a:solidFill>
           <a:schemeClr val="phClr"/>
         </a:solidFill>
-        <a:gradFill rotWithShape="1">
+        <a:gFill rotWithShape="1">
           <a:gsLst>
             <a:gs pos="0">
               <a:schemeClr val="phClr">
@@ -1437,8 +1437,8 @@
             </a:gs>
           </a:gsLst>
           <a:lin ang="16200000" scaled="1"/>
-        </a:gradFill>
-        <a:gradFill rotWithShape="1">
+        </a:gFill>
+        <a:gFill rotWithShape="1">
           <a:gsLst>
             <a:gs pos="0">
               <a:schemeClr val="phClr">
@@ -1456,7 +1456,7 @@
             </a:gs>
           </a:gsLst>
           <a:lin ang="16200000" scaled="0"/>
-        </a:gradFill>
+        </a:gFill>
       </a:fillStyleLst>
       <a:lnStyleLst>
         <a:ln w="9525" cap="flat" cmpd="sng" algn="ctr">
@@ -1525,7 +1525,7 @@
         <a:solidFill>
           <a:schemeClr val="phClr"/>
         </a:solidFill>
-        <a:gradFill rotWithShape="1">
+        <a:gFill rotWithShape="1">
           <a:gsLst>
             <a:gs pos="0">
               <a:schemeClr val="phClr">
@@ -1550,8 +1550,8 @@
           <a:path path="circle">
             <a:fillToRect l="50000" t="-80000" r="50000" b="180000"/>
           </a:path>
-        </a:gradFill>
-        <a:gradFill rotWithShape="1">
+        </a:gFill>
+        <a:gFill rotWithShape="1">
           <a:gsLst>
             <a:gs pos="0">
               <a:schemeClr val="phClr">
@@ -1569,7 +1569,7 @@
           <a:path path="circle">
             <a:fillToRect l="50000" t="50000" r="50000" b="50000"/>
           </a:path>
-        </a:gradFill>
+        </a:gFill>
       </a:bgFillStyleLst>
     </a:fmtScheme>
   </a:themeElements>

</xml_diff>